<commit_message>
Added Slips 16 and 7
</commit_message>
<xml_diff>
--- a/PHP PRACTICAL SLIPS.docx
+++ b/PHP PRACTICAL SLIPS.docx
@@ -214,16 +214,7 @@
           <w:rFonts w:cs="Times New Roman"/>
           <w:highlight w:val="none"/>
         </w:rPr>
-        <w:t>ascending order sort</w:t>
-      </w:r>
-      <w:bookmarkStart w:id="0" w:name="_GoBack"/>
-      <w:bookmarkEnd w:id="0"/>
-      <w:r>
-        <w:rPr>
-          <w:rFonts w:cs="Times New Roman"/>
-          <w:highlight w:val="none"/>
-        </w:rPr>
-        <w:t xml:space="preserve"> by Key</w:t>
+        <w:t>ascending order sort by Key</w:t>
       </w:r>
     </w:p>
     <w:p>
@@ -311,23 +302,14 @@
           <w:numId w:val="1"/>
         </w:numPr>
         <w:rPr>
-          <w:highlight w:val="yellow"/>
-        </w:rPr>
-      </w:pPr>
-      <w:r>
-        <w:rPr>
-          <w:highlight w:val="yellow"/>
-        </w:rPr>
-        <w:t>Write a PHP script to create a login screen to accept username and password. Print the message “Password is correct!” if the password matches “Abcd1234” for the “Admin” username. For any other username / password combination, print the message “Password is incorrect! Try again!”.</w:t>
-      </w:r>
-      <w:r>
-        <w:t xml:space="preserve">  </w:t>
-      </w:r>
-      <w:r>
-        <w:rPr>
-          <w:highlight w:val="yellow"/>
-        </w:rPr>
-        <w:t>(15 marks)</w:t>
+          <w:highlight w:val="none"/>
+        </w:rPr>
+      </w:pPr>
+      <w:r>
+        <w:rPr>
+          <w:highlight w:val="none"/>
+        </w:rPr>
+        <w:t>Write a PHP script to create a login screen to accept username and password. Print the message “Password is correct!” if the password matches “Abcd1234” for the “Admin” username. For any other username / password combination, print the message “Password is incorrect! Try again!”.  (15 marks)</w:t>
       </w:r>
     </w:p>
     <w:p>
@@ -487,9 +469,25 @@
       <w:r>
         <w:rPr>
           <w:rFonts w:cs="Times New Roman"/>
-          <w:highlight w:val="yellow"/>
-        </w:rPr>
-        <w:t>Write Ajax program to print Movie details by selecting an Actor’s name. Create table MOVIE and ACTOR as follows with 1 : M cardinality  MOVIE (mno, mname, release_yr) and ACTOR(ano, aname)  (25 marks)</w:t>
+          <w:highlight w:val="none"/>
+        </w:rPr>
+        <w:t>Write Ajax program to prin</w:t>
+      </w:r>
+      <w:bookmarkStart w:id="0" w:name="_GoBack"/>
+      <w:bookmarkEnd w:id="0"/>
+      <w:r>
+        <w:rPr>
+          <w:rFonts w:cs="Times New Roman"/>
+          <w:highlight w:val="none"/>
+        </w:rPr>
+        <w:t>t Movie details by selecting an Actor’s name. Create table MOVIE and ACTOR as follows with 1 : M cardinality  MOVIE (mno, mname, release_yr) and ACTOR(ano, aname</w:t>
+      </w:r>
+      <w:r>
+        <w:rPr>
+          <w:rFonts w:cs="Times New Roman"/>
+          <w:highlight w:val="yellow"/>
+        </w:rPr>
+        <w:t>)  (25 marks)</w:t>
       </w:r>
     </w:p>
     <w:p>

</xml_diff>

<commit_message>
2 new slips added
</commit_message>
<xml_diff>
--- a/PHP PRACTICAL SLIPS.docx
+++ b/PHP PRACTICAL SLIPS.docx
@@ -361,49 +361,192 @@
       </w:pPr>
       <w:r>
         <w:rPr>
+          <w:highlight w:val="none"/>
+        </w:rPr>
+        <w:t>Write a PHP script to upload an image file without any file size restriction in the folder called ‘images”.</w:t>
+      </w:r>
+      <w:r>
+        <w:rPr>
           <w:highlight w:val="yellow"/>
         </w:rPr>
-        <w:t>Write a PHP script to upload an image file without any file size restriction in the folder called ‘images”. (15 marks)</w:t>
+        <w:t xml:space="preserve"> (15 marks)</w:t>
+      </w:r>
+    </w:p>
+    <w:p>
+      <w:pPr>
+        <w:pStyle w:val="4"/>
+        <w:numPr>
+          <w:ilvl w:val="0"/>
+          <w:numId w:val="1"/>
+        </w:numPr>
+        <w:rPr>
+          <w:highlight w:val="none"/>
+        </w:rPr>
+      </w:pPr>
+      <w:r>
+        <w:rPr>
+          <w:rFonts w:cs="Times New Roman"/>
+          <w:highlight w:val="none"/>
+        </w:rPr>
+        <w:t>Write an Ajax program to print a text file. (15 marks)</w:t>
+      </w:r>
+    </w:p>
+    <w:p>
+      <w:pPr>
+        <w:pStyle w:val="4"/>
+        <w:numPr>
+          <w:ilvl w:val="0"/>
+          <w:numId w:val="1"/>
+        </w:numPr>
+        <w:rPr>
+          <w:highlight w:val="none"/>
+        </w:rPr>
+      </w:pPr>
+      <w:r>
+        <w:rPr>
+          <w:rFonts w:cs="Times New Roman"/>
+          <w:highlight w:val="none"/>
+        </w:rPr>
+        <w:t>Create a login form with a username and password. Once the user logs in, the second form should be displayed to accept user details (name, city, phoneno). If the user doesn’t enter information within a specified time limit, expire his session and give a warning. (25 marks)</w:t>
+      </w:r>
+    </w:p>
+    <w:p>
+      <w:pPr>
+        <w:pStyle w:val="4"/>
+        <w:numPr>
+          <w:ilvl w:val="0"/>
+          <w:numId w:val="1"/>
+        </w:numPr>
+        <w:rPr>
+          <w:highlight w:val="yellow"/>
+        </w:rPr>
+      </w:pPr>
+      <w:r>
+        <w:rPr>
+          <w:rFonts w:cs="Times New Roman"/>
+          <w:highlight w:val="yellow"/>
+        </w:rPr>
+        <w:t>Write a PHP program to display the details of a Doctor as per the hospital name is entered in textbox.(use hospital and doctor table from database)  (25 marks)</w:t>
+      </w:r>
+    </w:p>
+    <w:p>
+      <w:pPr>
+        <w:pStyle w:val="4"/>
+        <w:numPr>
+          <w:ilvl w:val="0"/>
+          <w:numId w:val="1"/>
+        </w:numPr>
+        <w:rPr>
+          <w:highlight w:val="yellow"/>
+        </w:rPr>
+      </w:pPr>
+      <w:r>
+        <w:rPr>
+          <w:rFonts w:cs="Times New Roman"/>
+          <w:highlight w:val="yellow"/>
+        </w:rPr>
+        <w:t>Write a PHP program to display minimum, maximum and average salary of an employee.(use emp and dept table from database) (15 marks)</w:t>
+      </w:r>
+    </w:p>
+    <w:p>
+      <w:pPr>
+        <w:pStyle w:val="4"/>
+        <w:numPr>
+          <w:ilvl w:val="0"/>
+          <w:numId w:val="1"/>
+        </w:numPr>
+      </w:pPr>
+      <w:r>
+        <w:rPr>
+          <w:rFonts w:cs="Times New Roman"/>
+          <w:highlight w:val="none"/>
+        </w:rPr>
+        <w:t>Write Ajax program to fetch suggestions when is user is typing in a textbox. (eg like google suggestions. Hint create array of suggestions and matching string will be displayed )</w:t>
+      </w:r>
+      <w:r>
+        <w:rPr>
+          <w:rFonts w:cs="Times New Roman"/>
+          <w:highlight w:val="yellow"/>
+        </w:rPr>
+        <w:t xml:space="preserve">  (15 marks)</w:t>
+      </w:r>
+    </w:p>
+    <w:p>
+      <w:pPr>
+        <w:pStyle w:val="4"/>
+        <w:numPr>
+          <w:ilvl w:val="0"/>
+          <w:numId w:val="1"/>
+        </w:numPr>
+        <w:rPr>
+          <w:highlight w:val="none"/>
+        </w:rPr>
+      </w:pPr>
+      <w:r>
+        <w:rPr>
+          <w:rFonts w:cs="Times New Roman"/>
+          <w:highlight w:val="none"/>
+        </w:rPr>
+        <w:t>Write Ajax program to print Movie details by selecting an Actor’s name. Create table MOVIE and ACTOR as follows with 1 : M cardinality  MOVIE (mno, mname, release_yr) and ACTOR(ano, aname)  (25 marks)</w:t>
+      </w:r>
+    </w:p>
+    <w:p>
+      <w:pPr>
+        <w:pStyle w:val="4"/>
+        <w:numPr>
+          <w:ilvl w:val="0"/>
+          <w:numId w:val="1"/>
+        </w:numPr>
+        <w:rPr>
+          <w:highlight w:val="none"/>
+        </w:rPr>
+      </w:pPr>
+      <w:r>
+        <w:rPr>
+          <w:highlight w:val="none"/>
+        </w:rPr>
+        <w:t>Write a PHP script to connect to the database “bmcc_students” and display the message “Database connection successful”. (15 marks)</w:t>
+      </w:r>
+    </w:p>
+    <w:p>
+      <w:pPr>
+        <w:pStyle w:val="4"/>
+        <w:numPr>
+          <w:ilvl w:val="0"/>
+          <w:numId w:val="1"/>
+        </w:numPr>
+        <w:rPr>
+          <w:highlight w:val="yellow"/>
+        </w:rPr>
+      </w:pPr>
+      <w:r>
+        <w:rPr>
+          <w:highlight w:val="yellow"/>
+        </w:rPr>
+        <w:t>Write a PHP script to accept name, phone and email address from a HTML form and store this data in a table called “customers” in “orders” database. Assume that “customers” table has only name, phone and email address fields. (</w:t>
       </w:r>
       <w:bookmarkStart w:id="0" w:name="_GoBack"/>
       <w:bookmarkEnd w:id="0"/>
-    </w:p>
-    <w:p>
-      <w:pPr>
-        <w:pStyle w:val="4"/>
-        <w:numPr>
-          <w:ilvl w:val="0"/>
-          <w:numId w:val="1"/>
-        </w:numPr>
-        <w:rPr>
-          <w:highlight w:val="none"/>
-        </w:rPr>
-      </w:pPr>
-      <w:r>
-        <w:rPr>
-          <w:rFonts w:cs="Times New Roman"/>
-          <w:highlight w:val="none"/>
-        </w:rPr>
-        <w:t>Write an Ajax program to print a text file. (15 marks)</w:t>
-      </w:r>
-    </w:p>
-    <w:p>
-      <w:pPr>
-        <w:pStyle w:val="4"/>
-        <w:numPr>
-          <w:ilvl w:val="0"/>
-          <w:numId w:val="1"/>
-        </w:numPr>
+      <w:r>
         <w:rPr>
           <w:highlight w:val="yellow"/>
         </w:rPr>
-      </w:pPr>
-      <w:r>
-        <w:rPr>
-          <w:rFonts w:cs="Times New Roman"/>
+        <w:t>25 marks)</w:t>
+      </w:r>
+    </w:p>
+    <w:p>
+      <w:pPr>
+        <w:pStyle w:val="4"/>
+        <w:numPr>
+          <w:ilvl w:val="0"/>
+          <w:numId w:val="1"/>
+        </w:numPr>
+      </w:pPr>
+      <w:r>
+        <w:rPr>
           <w:highlight w:val="yellow"/>
         </w:rPr>
-        <w:t>Create a login form with a username and password. Once the user logs in, the second form should be displayed to accept user details (name, city, phoneno). If the user doesn’t enter information within a specified time limit, expire his session and give a warning. (25 marks)</w:t>
+        <w:t>Write a PHP script to upload only PDF type of file that has file size less than 1 MB, into the folder “pdf_uploads”.  (15 marks)</w:t>
       </w:r>
     </w:p>
     <w:p>
@@ -419,137 +562,15 @@
       </w:pPr>
       <w:r>
         <w:rPr>
-          <w:rFonts w:cs="Times New Roman"/>
+          <w:highlight w:val="none"/>
+        </w:rPr>
+        <w:t>Write a PHP program to accept 10 names of students and store those names one below the other in a text file “studentlist.txt” with first line in this text file being “List of Studen</w:t>
+      </w:r>
+      <w:r>
+        <w:rPr>
           <w:highlight w:val="yellow"/>
         </w:rPr>
-        <w:t>Write a PHP program to display the details of a Doctor as per the hospital name is entered in textbox.(use hospital and doctor table from database)  (25 marks)</w:t>
-      </w:r>
-    </w:p>
-    <w:p>
-      <w:pPr>
-        <w:pStyle w:val="4"/>
-        <w:numPr>
-          <w:ilvl w:val="0"/>
-          <w:numId w:val="1"/>
-        </w:numPr>
-        <w:rPr>
-          <w:highlight w:val="yellow"/>
-        </w:rPr>
-      </w:pPr>
-      <w:r>
-        <w:rPr>
-          <w:rFonts w:cs="Times New Roman"/>
-          <w:highlight w:val="yellow"/>
-        </w:rPr>
-        <w:t>Write a PHP program to display minimum, maximum and average salary of an employee.(use emp and dept table from database) (15 marks)</w:t>
-      </w:r>
-    </w:p>
-    <w:p>
-      <w:pPr>
-        <w:pStyle w:val="4"/>
-        <w:numPr>
-          <w:ilvl w:val="0"/>
-          <w:numId w:val="1"/>
-        </w:numPr>
-      </w:pPr>
-      <w:r>
-        <w:rPr>
-          <w:rFonts w:cs="Times New Roman"/>
-          <w:highlight w:val="yellow"/>
-        </w:rPr>
-        <w:t>Write Ajax program to fetch suggestions when is user is typing in a textbox. (eg like google suggestions. Hint create array of suggestions and matching string will be displayed )  (15 marks)</w:t>
-      </w:r>
-    </w:p>
-    <w:p>
-      <w:pPr>
-        <w:pStyle w:val="4"/>
-        <w:numPr>
-          <w:ilvl w:val="0"/>
-          <w:numId w:val="1"/>
-        </w:numPr>
-      </w:pPr>
-      <w:r>
-        <w:rPr>
-          <w:rFonts w:cs="Times New Roman"/>
-          <w:highlight w:val="none"/>
-        </w:rPr>
-        <w:t>Write Ajax program to print Movie details by selecting an Actor’s name. Create table MOVIE and ACTOR as follows with 1 : M cardinality  MOVIE (mno, mname, release_yr) and ACTOR(ano, aname</w:t>
-      </w:r>
-      <w:r>
-        <w:rPr>
-          <w:rFonts w:cs="Times New Roman"/>
-          <w:highlight w:val="yellow"/>
-        </w:rPr>
-        <w:t>)  (25 marks)</w:t>
-      </w:r>
-    </w:p>
-    <w:p>
-      <w:pPr>
-        <w:pStyle w:val="4"/>
-        <w:numPr>
-          <w:ilvl w:val="0"/>
-          <w:numId w:val="1"/>
-        </w:numPr>
-        <w:rPr>
-          <w:highlight w:val="none"/>
-        </w:rPr>
-      </w:pPr>
-      <w:r>
-        <w:rPr>
-          <w:highlight w:val="none"/>
-        </w:rPr>
-        <w:t>Write a PHP script to connect to the database “bmcc_students” and display the message “Database connection successful”. (15 marks)</w:t>
-      </w:r>
-    </w:p>
-    <w:p>
-      <w:pPr>
-        <w:pStyle w:val="4"/>
-        <w:numPr>
-          <w:ilvl w:val="0"/>
-          <w:numId w:val="1"/>
-        </w:numPr>
-        <w:rPr>
-          <w:highlight w:val="yellow"/>
-        </w:rPr>
-      </w:pPr>
-      <w:r>
-        <w:rPr>
-          <w:highlight w:val="yellow"/>
-        </w:rPr>
-        <w:t>Write a PHP script to accept name, phone and email address from a HTML form and store this data in a table called “customers” in “orders” database. Assume that “customers” table has only name, phone and email address fields. (25 marks)</w:t>
-      </w:r>
-    </w:p>
-    <w:p>
-      <w:pPr>
-        <w:pStyle w:val="4"/>
-        <w:numPr>
-          <w:ilvl w:val="0"/>
-          <w:numId w:val="1"/>
-        </w:numPr>
-      </w:pPr>
-      <w:r>
-        <w:rPr>
-          <w:highlight w:val="yellow"/>
-        </w:rPr>
-        <w:t>Write a PHP script to upload only PDF type of file that has file size less than 1 MB, into the folder “pdf_uploads”.  (15 marks)</w:t>
-      </w:r>
-    </w:p>
-    <w:p>
-      <w:pPr>
-        <w:pStyle w:val="4"/>
-        <w:numPr>
-          <w:ilvl w:val="0"/>
-          <w:numId w:val="1"/>
-        </w:numPr>
-        <w:rPr>
-          <w:highlight w:val="yellow"/>
-        </w:rPr>
-      </w:pPr>
-      <w:r>
-        <w:rPr>
-          <w:highlight w:val="none"/>
-        </w:rPr>
-        <w:t>Write a PHP program to accept 10 names of students and store those names one below the other in a text file “studentlist.txt” with first line in this text file being “List of Students”.</w:t>
+        <w:t>ts”.</w:t>
       </w:r>
       <w:r>
         <w:rPr>

</xml_diff>